<commit_message>
Fixed Project Vision and Scope
</commit_message>
<xml_diff>
--- a/Documentation/CSPROJ/Project Vision and Scope.docx
+++ b/Documentation/CSPROJ/Project Vision and Scope.docx
@@ -51,7 +51,23 @@
         <w:pStyle w:val="ByLine"/>
       </w:pPr>
       <w:r>
-        <w:t>Prepared by Angelica Ruiz, Jairus Roguel, Diego Gloria</w:t>
+        <w:t xml:space="preserve">Prepared by Angelica Ruiz, </w:t>
+      </w:r>
+      <w:proofErr w:type="spellStart"/>
+      <w:r>
+        <w:t>Jairus</w:t>
+      </w:r>
+      <w:proofErr w:type="spellEnd"/>
+      <w:r>
+        <w:t xml:space="preserve"> </w:t>
+      </w:r>
+      <w:proofErr w:type="spellStart"/>
+      <w:r>
+        <w:t>Roguel</w:t>
+      </w:r>
+      <w:proofErr w:type="spellEnd"/>
+      <w:r>
+        <w:t>, Diego Gloria</w:t>
       </w:r>
     </w:p>
     <w:p>
@@ -907,7 +923,21 @@
               <w:rPr>
                 <w:b/>
               </w:rPr>
-              <w:t>Reason For Changes</w:t>
+              <w:t xml:space="preserve">Reason </w:t>
+            </w:r>
+            <w:proofErr w:type="gramStart"/>
+            <w:r>
+              <w:rPr>
+                <w:b/>
+              </w:rPr>
+              <w:t>For</w:t>
+            </w:r>
+            <w:proofErr w:type="gramEnd"/>
+            <w:r>
+              <w:rPr>
+                <w:b/>
+              </w:rPr>
+              <w:t xml:space="preserve"> Changes</w:t>
             </w:r>
           </w:p>
         </w:tc>
@@ -1101,7 +1131,21 @@
         <w:rPr>
           <w:i w:val="0"/>
         </w:rPr>
-        <w:t xml:space="preserve">In Asia Pacific College, the current pre-registration system is manual. A pre-registration is a system wherein students can add subjects to their load by submitting a request which will be approved by an adviser. An adviser is a professor that is assigned for handling requests of students and they decide whether to approve or not. There are rules that an adviser needs to follow before approving a subject and that is where a problem arises. There are instances that a student successfully added a subject that is not allowable for the current term because of a pre-requisite, which is part of the rule that students can only take a subject once the pre-requisite subject of it is passed. More problems arise because of conflicts in rules, thus having a system that has the rules built-in comes with easier detection and validation if the rule is being followed which is automated. It eliminates problems like conflict in pre-requisite subjects. </w:t>
+        <w:t xml:space="preserve">In </w:t>
+      </w:r>
+      <w:proofErr w:type="gramStart"/>
+      <w:r>
+        <w:rPr>
+          <w:i w:val="0"/>
+        </w:rPr>
+        <w:t>Asia</w:t>
+      </w:r>
+      <w:proofErr w:type="gramEnd"/>
+      <w:r>
+        <w:rPr>
+          <w:i w:val="0"/>
+        </w:rPr>
+        <w:t xml:space="preserve"> Pacific College, the current pre-registration system is manual. A pre-registration is a system wherein students can add subjects to their load by submitting a request which will be approved by an adviser. An adviser is a professor that is assigned for handling requests of students and they decide whether to approve or not. There are rules that an adviser needs to follow before approving a subject and that is where a problem arises. There are instances that a student successfully added a subject that is not allowable for the current term because of a pre-requisite, which is part of the rule that students can only take a subject once the pre-requisite subject of it is passed. More problems arise because of conflicts in rules, thus having a system that has the rules built-in comes with easier detection and validation if the rule is being followed which is automated. It eliminates problems like conflict in pre-requisite subjects. </w:t>
       </w:r>
     </w:p>
     <w:p>
@@ -1126,7 +1170,21 @@
         <w:rPr>
           <w:i w:val="0"/>
         </w:rPr>
-        <w:t xml:space="preserve">Students and even faculty staff encounter problems in the manual pre-registration system like placing a wrong subject to a student’s load and not having enough knowledge about the rules in pre-registering. With the APC Online Pre-Registration System, students and faculty alike can have an efficient and convenient experience in the pre-registration process. </w:t>
+        <w:t xml:space="preserve">Students and even faculty staff encounter problems in the manual pre-registration system like placing a wrong subject to a student’s load and not having enough knowledge about the rules in pre-registering. With the </w:t>
+      </w:r>
+      <w:proofErr w:type="gramStart"/>
+      <w:r>
+        <w:rPr>
+          <w:i w:val="0"/>
+        </w:rPr>
+        <w:t>APC</w:t>
+      </w:r>
+      <w:proofErr w:type="gramEnd"/>
+      <w:r>
+        <w:rPr>
+          <w:i w:val="0"/>
+        </w:rPr>
+        <w:t xml:space="preserve"> Online Pre-Registration System, students and faculty alike can have an efficient and convenient experience in the pre-registration process. </w:t>
       </w:r>
     </w:p>
     <w:p>
@@ -1259,7 +1317,21 @@
         <w:rPr>
           <w:i w:val="0"/>
         </w:rPr>
-        <w:t>Asia Pacific College students usually encounter inconsistencies in adding a subject to their load that may result to conflict in schedules. Thus they</w:t>
+        <w:t xml:space="preserve">Asia Pacific College students usually encounter inconsistencies in adding a subject to their load that may result to conflict in schedules. </w:t>
+      </w:r>
+      <w:proofErr w:type="gramStart"/>
+      <w:r>
+        <w:rPr>
+          <w:i w:val="0"/>
+        </w:rPr>
+        <w:t>Thus</w:t>
+      </w:r>
+      <w:proofErr w:type="gramEnd"/>
+      <w:r>
+        <w:rPr>
+          <w:i w:val="0"/>
+        </w:rPr>
+        <w:t xml:space="preserve"> they</w:t>
       </w:r>
       <w:r>
         <w:rPr>
@@ -1367,7 +1439,21 @@
         <w:rPr>
           <w:i w:val="0"/>
         </w:rPr>
-        <w:t>he APC Online Pre-Registration System</w:t>
+        <w:t xml:space="preserve">he </w:t>
+      </w:r>
+      <w:proofErr w:type="gramStart"/>
+      <w:r>
+        <w:rPr>
+          <w:i w:val="0"/>
+        </w:rPr>
+        <w:t>APC</w:t>
+      </w:r>
+      <w:proofErr w:type="gramEnd"/>
+      <w:r>
+        <w:rPr>
+          <w:i w:val="0"/>
+        </w:rPr>
+        <w:t xml:space="preserve"> Online Pre-Registration System</w:t>
       </w:r>
       <w:r>
         <w:rPr>
@@ -1575,7 +1661,21 @@
         <w:rPr>
           <w:rFonts w:ascii="Arial" w:hAnsi="Arial" w:cs="Arial"/>
         </w:rPr>
-        <w:t>Modifying of subjects – students can add or drop subjects in order to organize their schedule</w:t>
+        <w:t xml:space="preserve">Modifying of subjects – students can add or drop subjects </w:t>
+      </w:r>
+      <w:proofErr w:type="gramStart"/>
+      <w:r>
+        <w:rPr>
+          <w:rFonts w:ascii="Arial" w:hAnsi="Arial" w:cs="Arial"/>
+        </w:rPr>
+        <w:t>in order to</w:t>
+      </w:r>
+      <w:proofErr w:type="gramEnd"/>
+      <w:r>
+        <w:rPr>
+          <w:rFonts w:ascii="Arial" w:hAnsi="Arial" w:cs="Arial"/>
+        </w:rPr>
+        <w:t xml:space="preserve"> organize their schedule</w:t>
       </w:r>
     </w:p>
     <w:p>
@@ -2287,7 +2387,12 @@
               <w:pStyle w:val="TableTextsmall"/>
             </w:pPr>
             <w:r>
-              <w:t>Automation of previously manual tasks</w:t>
+              <w:t>Automatio</w:t>
+            </w:r>
+            <w:bookmarkStart w:id="19" w:name="_GoBack"/>
+            <w:bookmarkEnd w:id="19"/>
+            <w:r>
+              <w:t>n of previously manual tasks</w:t>
             </w:r>
           </w:p>
         </w:tc>
@@ -2302,6 +2407,9 @@
             <w:pPr>
               <w:pStyle w:val="TableTextsmall"/>
             </w:pPr>
+            <w:r>
+              <w:t>highly receptive, but expect high usability</w:t>
+            </w:r>
           </w:p>
         </w:tc>
         <w:tc>
@@ -2315,6 +2423,9 @@
             <w:pPr>
               <w:pStyle w:val="TableTextsmall"/>
             </w:pPr>
+            <w:r>
+              <w:t>Reduced work, improved productivity; automation of previously manual tasks</w:t>
+            </w:r>
           </w:p>
         </w:tc>
         <w:tc>
@@ -2379,8 +2490,16 @@
             <w:pPr>
               <w:pStyle w:val="TableTextsmall"/>
             </w:pPr>
+            <w:proofErr w:type="gramStart"/>
             <w:r>
-              <w:t>automatic error correction; ease of use; high reliability</w:t>
+              <w:t xml:space="preserve">cost </w:t>
+            </w:r>
+            <w:r>
+              <w:t xml:space="preserve"> ease</w:t>
+            </w:r>
+            <w:proofErr w:type="gramEnd"/>
+            <w:r>
+              <w:t xml:space="preserve"> of use; high reliability</w:t>
             </w:r>
           </w:p>
         </w:tc>
@@ -2404,12 +2523,12 @@
       <w:pPr>
         <w:pStyle w:val="Heading2"/>
       </w:pPr>
-      <w:bookmarkStart w:id="19" w:name="_Toc18551433"/>
+      <w:bookmarkStart w:id="20" w:name="_Toc18551433"/>
       <w:r>
         <w:lastRenderedPageBreak/>
         <w:t>Project Priorities</w:t>
       </w:r>
-      <w:bookmarkEnd w:id="19"/>
+      <w:bookmarkEnd w:id="20"/>
     </w:p>
     <w:tbl>
       <w:tblPr>
@@ -2866,11 +2985,11 @@
       <w:pPr>
         <w:pStyle w:val="Heading2"/>
       </w:pPr>
-      <w:bookmarkStart w:id="20" w:name="_Toc18551434"/>
+      <w:bookmarkStart w:id="21" w:name="_Toc18551434"/>
       <w:r>
         <w:t>Operating Environment</w:t>
       </w:r>
-      <w:bookmarkEnd w:id="20"/>
+      <w:bookmarkEnd w:id="21"/>
     </w:p>
     <w:p>
       <w:pPr>
@@ -2930,12 +3049,7 @@
         </w:rPr>
       </w:pPr>
       <w:r>
-        <w:t>Students must have a FLAVIO account</w:t>
-      </w:r>
-      <w:bookmarkStart w:id="21" w:name="_GoBack"/>
-      <w:bookmarkEnd w:id="21"/>
-      <w:r>
-        <w:t xml:space="preserve"> to access the system.</w:t>
+        <w:t>Students must have a FLAVIO account to access the system.</w:t>
       </w:r>
     </w:p>
     <w:p/>
@@ -3048,7 +3162,7 @@
       <w:rPr>
         <w:noProof/>
       </w:rPr>
-      <w:t>4</w:t>
+      <w:t>3</w:t>
     </w:r>
     <w:r>
       <w:fldChar w:fldCharType="end"/>
@@ -4320,6 +4434,7 @@
     <w:lsdException w:name="HTML Sample" w:semiHidden="1" w:unhideWhenUsed="1"/>
     <w:lsdException w:name="HTML Typewriter" w:semiHidden="1" w:unhideWhenUsed="1"/>
     <w:lsdException w:name="HTML Variable" w:semiHidden="1" w:unhideWhenUsed="1"/>
+    <w:lsdException w:name="Normal Table" w:semiHidden="1" w:unhideWhenUsed="1"/>
     <w:lsdException w:name="annotation subject" w:semiHidden="1" w:unhideWhenUsed="1"/>
     <w:lsdException w:name="No List" w:semiHidden="1" w:unhideWhenUsed="1"/>
     <w:lsdException w:name="Outline List 1" w:semiHidden="1" w:unhideWhenUsed="1"/>
@@ -4366,8 +4481,10 @@
     <w:lsdException w:name="Table Subtle 2" w:semiHidden="1" w:unhideWhenUsed="1"/>
     <w:lsdException w:name="Table Web 1" w:semiHidden="1" w:unhideWhenUsed="1"/>
     <w:lsdException w:name="Table Web 2" w:semiHidden="1" w:unhideWhenUsed="1"/>
+    <w:lsdException w:name="Table Web 3" w:semiHidden="1" w:unhideWhenUsed="1"/>
     <w:lsdException w:name="Balloon Text" w:semiHidden="1" w:unhideWhenUsed="1"/>
     <w:lsdException w:name="Table Grid" w:uiPriority="39"/>
+    <w:lsdException w:name="Table Theme" w:semiHidden="1" w:unhideWhenUsed="1"/>
     <w:lsdException w:name="Placeholder Text" w:semiHidden="1"/>
     <w:lsdException w:name="No Spacing" w:uiPriority="1" w:qFormat="1"/>
     <w:lsdException w:name="Light Shading" w:uiPriority="60"/>
@@ -4785,6 +4902,7 @@
   <w:style w:type="character" w:default="1" w:styleId="DefaultParagraphFont">
     <w:name w:val="Default Paragraph Font"/>
     <w:uiPriority w:val="1"/>
+    <w:semiHidden/>
     <w:unhideWhenUsed/>
   </w:style>
   <w:style w:type="table" w:default="1" w:styleId="TableNormal">

</xml_diff>

<commit_message>
Fixed Vision and scope
</commit_message>
<xml_diff>
--- a/Documentation/CSPROJ/Project Vision and Scope.docx
+++ b/Documentation/CSPROJ/Project Vision and Scope.docx
@@ -2387,12 +2387,7 @@
               <w:pStyle w:val="TableTextsmall"/>
             </w:pPr>
             <w:r>
-              <w:t>Automatio</w:t>
-            </w:r>
-            <w:bookmarkStart w:id="19" w:name="_GoBack"/>
-            <w:bookmarkEnd w:id="19"/>
-            <w:r>
-              <w:t>n of previously manual tasks</w:t>
+              <w:t>Automation of previously manual tasks</w:t>
             </w:r>
           </w:p>
         </w:tc>
@@ -2424,7 +2419,13 @@
               <w:pStyle w:val="TableTextsmall"/>
             </w:pPr>
             <w:r>
-              <w:t>Reduced work, improved productivity; automation of previously manual tasks</w:t>
+              <w:t xml:space="preserve">Reduced </w:t>
+            </w:r>
+            <w:r>
+              <w:t xml:space="preserve">work; </w:t>
+            </w:r>
+            <w:r>
+              <w:t>improved productivity; automation of previously manual tasks</w:t>
             </w:r>
           </w:p>
         </w:tc>
@@ -2490,16 +2491,11 @@
             <w:pPr>
               <w:pStyle w:val="TableTextsmall"/>
             </w:pPr>
-            <w:proofErr w:type="gramStart"/>
             <w:r>
-              <w:t xml:space="preserve">cost </w:t>
+              <w:t xml:space="preserve">cost savings; </w:t>
             </w:r>
             <w:r>
-              <w:t xml:space="preserve"> ease</w:t>
-            </w:r>
-            <w:proofErr w:type="gramEnd"/>
-            <w:r>
-              <w:t xml:space="preserve"> of use; high reliability</w:t>
+              <w:t>ease of use; high reliability</w:t>
             </w:r>
           </w:p>
         </w:tc>
@@ -2523,12 +2519,12 @@
       <w:pPr>
         <w:pStyle w:val="Heading2"/>
       </w:pPr>
-      <w:bookmarkStart w:id="20" w:name="_Toc18551433"/>
+      <w:bookmarkStart w:id="19" w:name="_Toc18551433"/>
       <w:r>
         <w:lastRenderedPageBreak/>
         <w:t>Project Priorities</w:t>
       </w:r>
-      <w:bookmarkEnd w:id="20"/>
+      <w:bookmarkEnd w:id="19"/>
     </w:p>
     <w:tbl>
       <w:tblPr>
@@ -2985,11 +2981,11 @@
       <w:pPr>
         <w:pStyle w:val="Heading2"/>
       </w:pPr>
-      <w:bookmarkStart w:id="21" w:name="_Toc18551434"/>
+      <w:bookmarkStart w:id="20" w:name="_Toc18551434"/>
       <w:r>
         <w:t>Operating Environment</w:t>
       </w:r>
-      <w:bookmarkEnd w:id="21"/>
+      <w:bookmarkEnd w:id="20"/>
     </w:p>
     <w:p>
       <w:pPr>
@@ -2998,6 +2994,7 @@
           <w:i/>
         </w:rPr>
       </w:pPr>
+      <w:bookmarkStart w:id="21" w:name="_GoBack"/>
       <w:r>
         <w:t xml:space="preserve">The users will be Asia Pacific College students and faculty located in the Philippines, also if possible, it can also be used by the sister schools. </w:t>
       </w:r>
@@ -3052,6 +3049,7 @@
         <w:t>Students must have a FLAVIO account to access the system.</w:t>
       </w:r>
     </w:p>
+    <w:bookmarkEnd w:id="21"/>
     <w:p/>
     <w:p>
       <w:pPr>
@@ -3162,7 +3160,7 @@
       <w:rPr>
         <w:noProof/>
       </w:rPr>
-      <w:t>3</w:t>
+      <w:t>4</w:t>
     </w:r>
     <w:r>
       <w:fldChar w:fldCharType="end"/>

</xml_diff>